<commit_message>
Corregido conforme normas de estilo
</commit_message>
<xml_diff>
--- a/ComprobadorDePassword/DOSSIERExamen2EVATMS2324.docx
+++ b/ComprobadorDePassword/DOSSIERExamen2EVATMS2324.docx
@@ -105,17 +105,1000 @@
     <w:p>
       <w:pPr>
         <w:pStyle w:val="Sinespaciado"/>
-      </w:pPr>
-    </w:p>
-    <w:p>
-      <w:pPr>
-        <w:pStyle w:val="Sinespaciado"/>
-      </w:pPr>
-    </w:p>
-    <w:p>
-      <w:pPr>
-        <w:pStyle w:val="Sinespaciado"/>
-      </w:pPr>
+        <w:rPr>
+          <w:b/>
+          <w:bCs/>
+          <w:color w:val="0070C0"/>
+        </w:rPr>
+      </w:pPr>
+      <w:r>
+        <w:rPr>
+          <w:b/>
+          <w:bCs/>
+          <w:color w:val="0070C0"/>
+        </w:rPr>
+        <w:t xml:space="preserve">1.- CINCO ERRORES DE NORMAS DE ESTILO CLASE </w:t>
+      </w:r>
+      <w:r>
+        <w:rPr>
+          <w:b/>
+          <w:bCs/>
+          <w:color w:val="0070C0"/>
+        </w:rPr>
+        <w:t>comprobadorDePasswordATMS2324</w:t>
+      </w:r>
+    </w:p>
+    <w:p>
+      <w:pPr>
+        <w:pStyle w:val="Sinespaciado"/>
+      </w:pPr>
+    </w:p>
+    <w:p>
+      <w:pPr>
+        <w:pStyle w:val="Sinespaciado"/>
+      </w:pPr>
+      <w:r>
+        <w:t xml:space="preserve">1.1 - </w:t>
+      </w:r>
+      <w:r>
+        <w:t xml:space="preserve">Poner el nombre de la clase y del constructor en </w:t>
+      </w:r>
+      <w:proofErr w:type="spellStart"/>
+      <w:r>
+        <w:t>PasCal</w:t>
+      </w:r>
+      <w:r>
+        <w:t>.</w:t>
+      </w:r>
+      <w:proofErr w:type="spellEnd"/>
+    </w:p>
+    <w:p>
+      <w:pPr>
+        <w:pStyle w:val="Sinespaciado"/>
+        <w:rPr>
+          <w:i/>
+          <w:iCs/>
+        </w:rPr>
+      </w:pPr>
+      <w:r>
+        <w:rPr>
+          <w:i/>
+          <w:iCs/>
+        </w:rPr>
+        <w:t xml:space="preserve">Sí me funciona </w:t>
+      </w:r>
+      <w:proofErr w:type="spellStart"/>
+      <w:r>
+        <w:rPr>
+          <w:i/>
+          <w:iCs/>
+        </w:rPr>
+        <w:t>Refcatorizar</w:t>
+      </w:r>
+      <w:proofErr w:type="spellEnd"/>
+      <w:r>
+        <w:rPr>
+          <w:i/>
+          <w:iCs/>
+        </w:rPr>
+        <w:t>-Cambiar nombre en Visual Studio.</w:t>
+      </w:r>
+    </w:p>
+    <w:p>
+      <w:pPr>
+        <w:pStyle w:val="Sinespaciado"/>
+      </w:pPr>
+    </w:p>
+    <w:p>
+      <w:pPr>
+        <w:pStyle w:val="Sinespaciado"/>
+      </w:pPr>
+      <w:r>
+        <w:rPr>
+          <w:noProof/>
+        </w:rPr>
+        <w:drawing>
+          <wp:inline distT="0" distB="0" distL="0" distR="0" wp14:anchorId="40D39587" wp14:editId="72AF6F60">
+            <wp:extent cx="5400040" cy="2066925"/>
+            <wp:effectExtent l="0" t="0" r="0" b="9525"/>
+            <wp:docPr id="404857370" name="Imagen 2"/>
+            <wp:cNvGraphicFramePr>
+              <a:graphicFrameLocks xmlns:a="http://schemas.openxmlformats.org/drawingml/2006/main" noChangeAspect="1"/>
+            </wp:cNvGraphicFramePr>
+            <a:graphic xmlns:a="http://schemas.openxmlformats.org/drawingml/2006/main">
+              <a:graphicData uri="http://schemas.openxmlformats.org/drawingml/2006/picture">
+                <pic:pic xmlns:pic="http://schemas.openxmlformats.org/drawingml/2006/picture">
+                  <pic:nvPicPr>
+                    <pic:cNvPr id="0" name="Picture 2"/>
+                    <pic:cNvPicPr>
+                      <a:picLocks noChangeAspect="1" noChangeArrowheads="1"/>
+                    </pic:cNvPicPr>
+                  </pic:nvPicPr>
+                  <pic:blipFill>
+                    <a:blip r:embed="rId4">
+                      <a:extLst>
+                        <a:ext uri="{28A0092B-C50C-407E-A947-70E740481C1C}">
+                          <a14:useLocalDpi xmlns:a14="http://schemas.microsoft.com/office/drawing/2010/main" val="0"/>
+                        </a:ext>
+                      </a:extLst>
+                    </a:blip>
+                    <a:srcRect/>
+                    <a:stretch>
+                      <a:fillRect/>
+                    </a:stretch>
+                  </pic:blipFill>
+                  <pic:spPr bwMode="auto">
+                    <a:xfrm>
+                      <a:off x="0" y="0"/>
+                      <a:ext cx="5400040" cy="2066925"/>
+                    </a:xfrm>
+                    <a:prstGeom prst="rect">
+                      <a:avLst/>
+                    </a:prstGeom>
+                    <a:noFill/>
+                    <a:ln>
+                      <a:noFill/>
+                    </a:ln>
+                  </pic:spPr>
+                </pic:pic>
+              </a:graphicData>
+            </a:graphic>
+          </wp:inline>
+        </w:drawing>
+      </w:r>
+    </w:p>
+    <w:p>
+      <w:pPr>
+        <w:pStyle w:val="Sinespaciado"/>
+      </w:pPr>
+    </w:p>
+    <w:p>
+      <w:pPr>
+        <w:pStyle w:val="Sinespaciado"/>
+      </w:pPr>
+    </w:p>
+    <w:p>
+      <w:pPr>
+        <w:pStyle w:val="Sinespaciado"/>
+      </w:pPr>
+      <w:r>
+        <w:t xml:space="preserve">1.2 - </w:t>
+      </w:r>
+      <w:r>
+        <w:t xml:space="preserve">Establecer llaves delimitando los bloques </w:t>
+      </w:r>
+      <w:proofErr w:type="spellStart"/>
+      <w:r>
+        <w:t>if</w:t>
+      </w:r>
+      <w:proofErr w:type="spellEnd"/>
+      <w:r>
+        <w:t>, línea 30.</w:t>
+      </w:r>
+      <w:r>
+        <w:t xml:space="preserve"> Lo mismo sucede en la línea 40 y 76 y siguientes.</w:t>
+      </w:r>
+    </w:p>
+    <w:p>
+      <w:pPr>
+        <w:pStyle w:val="Sinespaciado"/>
+      </w:pPr>
+    </w:p>
+    <w:p>
+      <w:pPr>
+        <w:pStyle w:val="Sinespaciado"/>
+      </w:pPr>
+      <w:r>
+        <w:rPr>
+          <w:noProof/>
+        </w:rPr>
+        <w:drawing>
+          <wp:inline distT="0" distB="0" distL="0" distR="0" wp14:anchorId="29C63C7C" wp14:editId="31E51F9E">
+            <wp:extent cx="5400040" cy="1524000"/>
+            <wp:effectExtent l="0" t="0" r="0" b="0"/>
+            <wp:docPr id="1957827880" name="Imagen 3"/>
+            <wp:cNvGraphicFramePr>
+              <a:graphicFrameLocks xmlns:a="http://schemas.openxmlformats.org/drawingml/2006/main" noChangeAspect="1"/>
+            </wp:cNvGraphicFramePr>
+            <a:graphic xmlns:a="http://schemas.openxmlformats.org/drawingml/2006/main">
+              <a:graphicData uri="http://schemas.openxmlformats.org/drawingml/2006/picture">
+                <pic:pic xmlns:pic="http://schemas.openxmlformats.org/drawingml/2006/picture">
+                  <pic:nvPicPr>
+                    <pic:cNvPr id="0" name="Picture 3"/>
+                    <pic:cNvPicPr>
+                      <a:picLocks noChangeAspect="1" noChangeArrowheads="1"/>
+                    </pic:cNvPicPr>
+                  </pic:nvPicPr>
+                  <pic:blipFill>
+                    <a:blip r:embed="rId5">
+                      <a:extLst>
+                        <a:ext uri="{28A0092B-C50C-407E-A947-70E740481C1C}">
+                          <a14:useLocalDpi xmlns:a14="http://schemas.microsoft.com/office/drawing/2010/main" val="0"/>
+                        </a:ext>
+                      </a:extLst>
+                    </a:blip>
+                    <a:srcRect/>
+                    <a:stretch>
+                      <a:fillRect/>
+                    </a:stretch>
+                  </pic:blipFill>
+                  <pic:spPr bwMode="auto">
+                    <a:xfrm>
+                      <a:off x="0" y="0"/>
+                      <a:ext cx="5400040" cy="1524000"/>
+                    </a:xfrm>
+                    <a:prstGeom prst="rect">
+                      <a:avLst/>
+                    </a:prstGeom>
+                    <a:noFill/>
+                    <a:ln>
+                      <a:noFill/>
+                    </a:ln>
+                  </pic:spPr>
+                </pic:pic>
+              </a:graphicData>
+            </a:graphic>
+          </wp:inline>
+        </w:drawing>
+      </w:r>
+    </w:p>
+    <w:p>
+      <w:pPr>
+        <w:pStyle w:val="Sinespaciado"/>
+      </w:pPr>
+    </w:p>
+    <w:p>
+      <w:pPr>
+        <w:pStyle w:val="Sinespaciado"/>
+      </w:pPr>
+    </w:p>
+    <w:p>
+      <w:pPr>
+        <w:pStyle w:val="Sinespaciado"/>
+      </w:pPr>
+    </w:p>
+    <w:p>
+      <w:pPr>
+        <w:pStyle w:val="Sinespaciado"/>
+      </w:pPr>
+    </w:p>
+    <w:p>
+      <w:pPr>
+        <w:pStyle w:val="Sinespaciado"/>
+      </w:pPr>
+    </w:p>
+    <w:p>
+      <w:pPr>
+        <w:pStyle w:val="Sinespaciado"/>
+      </w:pPr>
+    </w:p>
+    <w:p>
+      <w:pPr>
+        <w:pStyle w:val="Sinespaciado"/>
+      </w:pPr>
+    </w:p>
+    <w:p>
+      <w:pPr>
+        <w:pStyle w:val="Sinespaciado"/>
+      </w:pPr>
+    </w:p>
+    <w:p>
+      <w:pPr>
+        <w:pStyle w:val="Sinespaciado"/>
+      </w:pPr>
+    </w:p>
+    <w:p>
+      <w:pPr>
+        <w:pStyle w:val="Sinespaciado"/>
+      </w:pPr>
+      <w:r>
+        <w:lastRenderedPageBreak/>
+        <w:t>1.3 - Nombres de los campos del método poco descriptivos (líneas 14 a 19) y la variable f en la línea 78.</w:t>
+      </w:r>
+    </w:p>
+    <w:p>
+      <w:pPr>
+        <w:pStyle w:val="Sinespaciado"/>
+        <w:rPr>
+          <w:i/>
+          <w:iCs/>
+        </w:rPr>
+      </w:pPr>
+      <w:r>
+        <w:rPr>
+          <w:i/>
+          <w:iCs/>
+        </w:rPr>
+        <w:t xml:space="preserve">Sí me funciona </w:t>
+      </w:r>
+      <w:proofErr w:type="spellStart"/>
+      <w:r>
+        <w:rPr>
+          <w:i/>
+          <w:iCs/>
+        </w:rPr>
+        <w:t>Refcatorizar</w:t>
+      </w:r>
+      <w:proofErr w:type="spellEnd"/>
+      <w:r>
+        <w:rPr>
+          <w:i/>
+          <w:iCs/>
+        </w:rPr>
+        <w:t>-Cambiar nombre en Visual Studio.</w:t>
+      </w:r>
+    </w:p>
+    <w:p>
+      <w:pPr>
+        <w:pStyle w:val="Sinespaciado"/>
+      </w:pPr>
+    </w:p>
+    <w:p>
+      <w:pPr>
+        <w:pStyle w:val="Sinespaciado"/>
+      </w:pPr>
+    </w:p>
+    <w:p>
+      <w:pPr>
+        <w:pStyle w:val="Sinespaciado"/>
+      </w:pPr>
+      <w:r>
+        <w:rPr>
+          <w:noProof/>
+        </w:rPr>
+        <w:drawing>
+          <wp:inline distT="0" distB="0" distL="0" distR="0" wp14:anchorId="2DB93BFE" wp14:editId="7AD4F6F3">
+            <wp:extent cx="4552950" cy="2705100"/>
+            <wp:effectExtent l="0" t="0" r="0" b="0"/>
+            <wp:docPr id="1880442996" name="Imagen 4"/>
+            <wp:cNvGraphicFramePr>
+              <a:graphicFrameLocks xmlns:a="http://schemas.openxmlformats.org/drawingml/2006/main" noChangeAspect="1"/>
+            </wp:cNvGraphicFramePr>
+            <a:graphic xmlns:a="http://schemas.openxmlformats.org/drawingml/2006/main">
+              <a:graphicData uri="http://schemas.openxmlformats.org/drawingml/2006/picture">
+                <pic:pic xmlns:pic="http://schemas.openxmlformats.org/drawingml/2006/picture">
+                  <pic:nvPicPr>
+                    <pic:cNvPr id="0" name="Picture 4"/>
+                    <pic:cNvPicPr>
+                      <a:picLocks noChangeAspect="1" noChangeArrowheads="1"/>
+                    </pic:cNvPicPr>
+                  </pic:nvPicPr>
+                  <pic:blipFill>
+                    <a:blip r:embed="rId6">
+                      <a:extLst>
+                        <a:ext uri="{28A0092B-C50C-407E-A947-70E740481C1C}">
+                          <a14:useLocalDpi xmlns:a14="http://schemas.microsoft.com/office/drawing/2010/main" val="0"/>
+                        </a:ext>
+                      </a:extLst>
+                    </a:blip>
+                    <a:srcRect/>
+                    <a:stretch>
+                      <a:fillRect/>
+                    </a:stretch>
+                  </pic:blipFill>
+                  <pic:spPr bwMode="auto">
+                    <a:xfrm>
+                      <a:off x="0" y="0"/>
+                      <a:ext cx="4552950" cy="2705100"/>
+                    </a:xfrm>
+                    <a:prstGeom prst="rect">
+                      <a:avLst/>
+                    </a:prstGeom>
+                    <a:noFill/>
+                    <a:ln>
+                      <a:noFill/>
+                    </a:ln>
+                  </pic:spPr>
+                </pic:pic>
+              </a:graphicData>
+            </a:graphic>
+          </wp:inline>
+        </w:drawing>
+      </w:r>
+    </w:p>
+    <w:p>
+      <w:pPr>
+        <w:pStyle w:val="Sinespaciado"/>
+      </w:pPr>
+    </w:p>
+    <w:p>
+      <w:pPr>
+        <w:pStyle w:val="Sinespaciado"/>
+      </w:pPr>
+    </w:p>
+    <w:p>
+      <w:pPr>
+        <w:pStyle w:val="Sinespaciado"/>
+      </w:pPr>
+      <w:r>
+        <w:t>1.4 - En el constructor de la clase, asignar el valor a cada variable en una línea diferente (línea 23).</w:t>
+      </w:r>
+    </w:p>
+    <w:p>
+      <w:pPr>
+        <w:pStyle w:val="Sinespaciado"/>
+      </w:pPr>
+    </w:p>
+    <w:p>
+      <w:pPr>
+        <w:pStyle w:val="Sinespaciado"/>
+      </w:pPr>
+      <w:r>
+        <w:rPr>
+          <w:noProof/>
+        </w:rPr>
+        <w:drawing>
+          <wp:inline distT="0" distB="0" distL="0" distR="0" wp14:anchorId="1360BE40" wp14:editId="4CD3D4F2">
+            <wp:extent cx="3209925" cy="1266825"/>
+            <wp:effectExtent l="0" t="0" r="9525" b="9525"/>
+            <wp:docPr id="153576337" name="Imagen 5"/>
+            <wp:cNvGraphicFramePr>
+              <a:graphicFrameLocks xmlns:a="http://schemas.openxmlformats.org/drawingml/2006/main" noChangeAspect="1"/>
+            </wp:cNvGraphicFramePr>
+            <a:graphic xmlns:a="http://schemas.openxmlformats.org/drawingml/2006/main">
+              <a:graphicData uri="http://schemas.openxmlformats.org/drawingml/2006/picture">
+                <pic:pic xmlns:pic="http://schemas.openxmlformats.org/drawingml/2006/picture">
+                  <pic:nvPicPr>
+                    <pic:cNvPr id="0" name="Picture 5"/>
+                    <pic:cNvPicPr>
+                      <a:picLocks noChangeAspect="1" noChangeArrowheads="1"/>
+                    </pic:cNvPicPr>
+                  </pic:nvPicPr>
+                  <pic:blipFill>
+                    <a:blip r:embed="rId7">
+                      <a:extLst>
+                        <a:ext uri="{28A0092B-C50C-407E-A947-70E740481C1C}">
+                          <a14:useLocalDpi xmlns:a14="http://schemas.microsoft.com/office/drawing/2010/main" val="0"/>
+                        </a:ext>
+                      </a:extLst>
+                    </a:blip>
+                    <a:srcRect/>
+                    <a:stretch>
+                      <a:fillRect/>
+                    </a:stretch>
+                  </pic:blipFill>
+                  <pic:spPr bwMode="auto">
+                    <a:xfrm>
+                      <a:off x="0" y="0"/>
+                      <a:ext cx="3209925" cy="1266825"/>
+                    </a:xfrm>
+                    <a:prstGeom prst="rect">
+                      <a:avLst/>
+                    </a:prstGeom>
+                    <a:noFill/>
+                    <a:ln>
+                      <a:noFill/>
+                    </a:ln>
+                  </pic:spPr>
+                </pic:pic>
+              </a:graphicData>
+            </a:graphic>
+          </wp:inline>
+        </w:drawing>
+      </w:r>
+    </w:p>
+    <w:p>
+      <w:pPr>
+        <w:pStyle w:val="Sinespaciado"/>
+      </w:pPr>
+    </w:p>
+    <w:p>
+      <w:pPr>
+        <w:pStyle w:val="Sinespaciado"/>
+      </w:pPr>
+      <w:r>
+        <w:t xml:space="preserve">1.5 - </w:t>
+      </w:r>
+      <w:r>
+        <w:t>Establecer espacios entre operadores y variables (línea 3</w:t>
+      </w:r>
+      <w:r>
+        <w:t>3,</w:t>
+      </w:r>
+      <w:r>
+        <w:t xml:space="preserve"> 58</w:t>
+      </w:r>
+      <w:r>
+        <w:t xml:space="preserve"> y 65</w:t>
+      </w:r>
+      <w:r>
+        <w:t>).</w:t>
+      </w:r>
+    </w:p>
+    <w:p>
+      <w:pPr>
+        <w:pStyle w:val="Sinespaciado"/>
+      </w:pPr>
+    </w:p>
+    <w:p>
+      <w:pPr>
+        <w:pStyle w:val="Sinespaciado"/>
+      </w:pPr>
+      <w:r>
+        <w:rPr>
+          <w:noProof/>
+        </w:rPr>
+        <w:drawing>
+          <wp:inline distT="0" distB="0" distL="0" distR="0" wp14:anchorId="53DFF4DC" wp14:editId="0AF9E263">
+            <wp:extent cx="5391150" cy="342900"/>
+            <wp:effectExtent l="0" t="0" r="0" b="0"/>
+            <wp:docPr id="1572088880" name="Imagen 6"/>
+            <wp:cNvGraphicFramePr>
+              <a:graphicFrameLocks xmlns:a="http://schemas.openxmlformats.org/drawingml/2006/main" noChangeAspect="1"/>
+            </wp:cNvGraphicFramePr>
+            <a:graphic xmlns:a="http://schemas.openxmlformats.org/drawingml/2006/main">
+              <a:graphicData uri="http://schemas.openxmlformats.org/drawingml/2006/picture">
+                <pic:pic xmlns:pic="http://schemas.openxmlformats.org/drawingml/2006/picture">
+                  <pic:nvPicPr>
+                    <pic:cNvPr id="0" name="Picture 6"/>
+                    <pic:cNvPicPr>
+                      <a:picLocks noChangeAspect="1" noChangeArrowheads="1"/>
+                    </pic:cNvPicPr>
+                  </pic:nvPicPr>
+                  <pic:blipFill>
+                    <a:blip r:embed="rId8">
+                      <a:extLst>
+                        <a:ext uri="{28A0092B-C50C-407E-A947-70E740481C1C}">
+                          <a14:useLocalDpi xmlns:a14="http://schemas.microsoft.com/office/drawing/2010/main" val="0"/>
+                        </a:ext>
+                      </a:extLst>
+                    </a:blip>
+                    <a:srcRect/>
+                    <a:stretch>
+                      <a:fillRect/>
+                    </a:stretch>
+                  </pic:blipFill>
+                  <pic:spPr bwMode="auto">
+                    <a:xfrm>
+                      <a:off x="0" y="0"/>
+                      <a:ext cx="5391150" cy="342900"/>
+                    </a:xfrm>
+                    <a:prstGeom prst="rect">
+                      <a:avLst/>
+                    </a:prstGeom>
+                    <a:noFill/>
+                    <a:ln>
+                      <a:noFill/>
+                    </a:ln>
+                  </pic:spPr>
+                </pic:pic>
+              </a:graphicData>
+            </a:graphic>
+          </wp:inline>
+        </w:drawing>
+      </w:r>
+    </w:p>
+    <w:p>
+      <w:pPr>
+        <w:pStyle w:val="Sinespaciado"/>
+      </w:pPr>
+    </w:p>
+    <w:p>
+      <w:pPr>
+        <w:pStyle w:val="Sinespaciado"/>
+        <w:rPr>
+          <w:b/>
+          <w:bCs/>
+          <w:color w:val="0070C0"/>
+        </w:rPr>
+      </w:pPr>
+      <w:r>
+        <w:rPr>
+          <w:b/>
+          <w:bCs/>
+          <w:color w:val="0070C0"/>
+        </w:rPr>
+        <w:t>2</w:t>
+      </w:r>
+      <w:r>
+        <w:rPr>
+          <w:b/>
+          <w:bCs/>
+          <w:color w:val="0070C0"/>
+        </w:rPr>
+        <w:t xml:space="preserve">.- </w:t>
+      </w:r>
+      <w:r>
+        <w:rPr>
+          <w:b/>
+          <w:bCs/>
+          <w:color w:val="0070C0"/>
+        </w:rPr>
+        <w:t>DISEÑO DE PRUEBAS DE CAJA NEGRA</w:t>
+      </w:r>
+      <w:r>
+        <w:rPr>
+          <w:b/>
+          <w:bCs/>
+          <w:color w:val="0070C0"/>
+        </w:rPr>
+        <w:t xml:space="preserve"> </w:t>
+      </w:r>
+      <w:r>
+        <w:rPr>
+          <w:b/>
+          <w:bCs/>
+          <w:color w:val="0070C0"/>
+        </w:rPr>
+        <w:t>para el método</w:t>
+      </w:r>
+      <w:r>
+        <w:rPr>
+          <w:b/>
+          <w:bCs/>
+          <w:color w:val="0070C0"/>
+        </w:rPr>
+        <w:t xml:space="preserve"> </w:t>
+      </w:r>
+      <w:proofErr w:type="spellStart"/>
+      <w:r>
+        <w:rPr>
+          <w:b/>
+          <w:bCs/>
+          <w:color w:val="0070C0"/>
+        </w:rPr>
+        <w:t>comprobadorDePassword</w:t>
+      </w:r>
+      <w:r>
+        <w:rPr>
+          <w:b/>
+          <w:bCs/>
+          <w:color w:val="0070C0"/>
+        </w:rPr>
+        <w:t>.test</w:t>
+      </w:r>
+      <w:proofErr w:type="spellEnd"/>
+      <w:r>
+        <w:rPr>
+          <w:b/>
+          <w:bCs/>
+          <w:color w:val="0070C0"/>
+        </w:rPr>
+        <w:t>()</w:t>
+      </w:r>
+    </w:p>
+    <w:p>
+      <w:pPr>
+        <w:pStyle w:val="Sinespaciado"/>
+      </w:pPr>
+    </w:p>
+    <w:p>
+      <w:pPr>
+        <w:pStyle w:val="Sinespaciado"/>
+      </w:pPr>
+      <w:r>
+        <w:t>XXXXXXXXXXXXX</w:t>
+      </w:r>
+    </w:p>
+    <w:p>
+      <w:pPr>
+        <w:pStyle w:val="Sinespaciado"/>
+      </w:pPr>
+    </w:p>
+    <w:p>
+      <w:pPr>
+        <w:pStyle w:val="Sinespaciado"/>
+      </w:pPr>
+    </w:p>
+    <w:p>
+      <w:pPr>
+        <w:pStyle w:val="Sinespaciado"/>
+        <w:rPr>
+          <w:b/>
+          <w:bCs/>
+          <w:color w:val="0070C0"/>
+        </w:rPr>
+      </w:pPr>
+      <w:r>
+        <w:rPr>
+          <w:b/>
+          <w:bCs/>
+          <w:color w:val="0070C0"/>
+        </w:rPr>
+        <w:t xml:space="preserve">3.- </w:t>
+      </w:r>
+      <w:r>
+        <w:rPr>
+          <w:b/>
+          <w:bCs/>
+          <w:color w:val="0070C0"/>
+        </w:rPr>
+        <w:t xml:space="preserve">Crear los </w:t>
+      </w:r>
+      <w:proofErr w:type="spellStart"/>
+      <w:r>
+        <w:rPr>
+          <w:b/>
+          <w:bCs/>
+          <w:color w:val="0070C0"/>
+        </w:rPr>
+        <w:t>métdos</w:t>
+      </w:r>
+      <w:proofErr w:type="spellEnd"/>
+      <w:r>
+        <w:rPr>
+          <w:b/>
+          <w:bCs/>
+          <w:color w:val="0070C0"/>
+        </w:rPr>
+        <w:t xml:space="preserve"> de prueba que correspondan a los siguientes valores de prueba: "", "</w:t>
+      </w:r>
+      <w:proofErr w:type="spellStart"/>
+      <w:r>
+        <w:rPr>
+          <w:b/>
+          <w:bCs/>
+          <w:color w:val="0070C0"/>
+        </w:rPr>
+        <w:t>abc</w:t>
+      </w:r>
+      <w:proofErr w:type="spellEnd"/>
+      <w:r>
+        <w:rPr>
+          <w:b/>
+          <w:bCs/>
+          <w:color w:val="0070C0"/>
+        </w:rPr>
+        <w:t>", "C0ntr@s3ñ@S3gur@"</w:t>
+      </w:r>
+    </w:p>
+    <w:p>
+      <w:pPr>
+        <w:pStyle w:val="Sinespaciado"/>
+      </w:pPr>
+    </w:p>
+    <w:p>
+      <w:pPr>
+        <w:pStyle w:val="Sinespaciado"/>
+        <w:rPr>
+          <w:i/>
+          <w:iCs/>
+        </w:rPr>
+      </w:pPr>
+      <w:r>
+        <w:rPr>
+          <w:i/>
+          <w:iCs/>
+        </w:rPr>
+        <w:t>(Commit)</w:t>
+      </w:r>
+    </w:p>
+    <w:p>
+      <w:pPr>
+        <w:pStyle w:val="Sinespaciado"/>
+      </w:pPr>
+    </w:p>
+    <w:p>
+      <w:pPr>
+        <w:pStyle w:val="Sinespaciado"/>
+        <w:rPr>
+          <w:b/>
+          <w:bCs/>
+          <w:color w:val="0070C0"/>
+        </w:rPr>
+      </w:pPr>
+      <w:r>
+        <w:rPr>
+          <w:b/>
+          <w:bCs/>
+          <w:color w:val="0070C0"/>
+        </w:rPr>
+        <w:t>4</w:t>
+      </w:r>
+      <w:r>
+        <w:rPr>
+          <w:b/>
+          <w:bCs/>
+          <w:color w:val="0070C0"/>
+        </w:rPr>
+        <w:t>.-</w:t>
+      </w:r>
+      <w:r>
+        <w:rPr>
+          <w:b/>
+          <w:bCs/>
+          <w:color w:val="0070C0"/>
+        </w:rPr>
+        <w:t>TRES</w:t>
+      </w:r>
+      <w:r>
+        <w:rPr>
+          <w:b/>
+          <w:bCs/>
+          <w:color w:val="0070C0"/>
+        </w:rPr>
+        <w:t xml:space="preserve"> </w:t>
+      </w:r>
+      <w:r>
+        <w:rPr>
+          <w:b/>
+          <w:bCs/>
+          <w:color w:val="0070C0"/>
+        </w:rPr>
+        <w:t>PATRONES DE REFACTORIZACIÓN</w:t>
+      </w:r>
+      <w:r>
+        <w:rPr>
+          <w:b/>
+          <w:bCs/>
+          <w:color w:val="0070C0"/>
+        </w:rPr>
+        <w:t xml:space="preserve"> </w:t>
+      </w:r>
+      <w:r>
+        <w:rPr>
+          <w:b/>
+          <w:bCs/>
+          <w:color w:val="0070C0"/>
+        </w:rPr>
+        <w:t xml:space="preserve">en el fichero </w:t>
+      </w:r>
+      <w:proofErr w:type="spellStart"/>
+      <w:r>
+        <w:rPr>
+          <w:b/>
+          <w:bCs/>
+          <w:color w:val="0070C0"/>
+        </w:rPr>
+        <w:t>comprobadorDePassword</w:t>
+      </w:r>
+      <w:r>
+        <w:rPr>
+          <w:b/>
+          <w:bCs/>
+          <w:color w:val="0070C0"/>
+        </w:rPr>
+        <w:t>.cs</w:t>
+      </w:r>
+      <w:proofErr w:type="spellEnd"/>
+    </w:p>
+    <w:p>
+      <w:pPr>
+        <w:pStyle w:val="Sinespaciado"/>
+      </w:pPr>
+    </w:p>
+    <w:p>
+      <w:pPr>
+        <w:pStyle w:val="Sinespaciado"/>
+      </w:pPr>
+      <w:r>
+        <w:lastRenderedPageBreak/>
+        <w:t>XXXXXXXXXXXXX</w:t>
+      </w:r>
+    </w:p>
+    <w:p>
+      <w:pPr>
+        <w:pStyle w:val="Sinespaciado"/>
+      </w:pPr>
+    </w:p>
+    <w:p>
+      <w:pPr>
+        <w:pStyle w:val="Sinespaciado"/>
+      </w:pPr>
+    </w:p>
+    <w:p>
+      <w:pPr>
+        <w:pStyle w:val="Sinespaciado"/>
+        <w:rPr>
+          <w:b/>
+          <w:bCs/>
+          <w:color w:val="0070C0"/>
+        </w:rPr>
+      </w:pPr>
+      <w:r>
+        <w:rPr>
+          <w:b/>
+          <w:bCs/>
+          <w:color w:val="0070C0"/>
+        </w:rPr>
+        <w:t>5</w:t>
+      </w:r>
+      <w:r>
+        <w:rPr>
+          <w:b/>
+          <w:bCs/>
+          <w:color w:val="0070C0"/>
+        </w:rPr>
+        <w:t xml:space="preserve">.- </w:t>
+      </w:r>
+      <w:r>
+        <w:rPr>
+          <w:b/>
+          <w:bCs/>
+          <w:color w:val="0070C0"/>
+        </w:rPr>
+        <w:t>MODIFICAR LOS MÉTODOS DE PRUEBA</w:t>
+      </w:r>
+    </w:p>
+    <w:p>
+      <w:pPr>
+        <w:pStyle w:val="Sinespaciado"/>
+      </w:pPr>
+    </w:p>
+    <w:p>
+      <w:pPr>
+        <w:pStyle w:val="Sinespaciado"/>
+      </w:pPr>
+    </w:p>
+    <w:p>
+      <w:pPr>
+        <w:pStyle w:val="Sinespaciado"/>
+      </w:pPr>
+    </w:p>
+    <w:p>
+      <w:pPr>
+        <w:pStyle w:val="Sinespaciado"/>
+      </w:pPr>
+      <w:r>
+        <w:t>XXXXXXXXXXXXX</w:t>
+      </w:r>
+    </w:p>
+    <w:p>
+      <w:pPr>
+        <w:pStyle w:val="Sinespaciado"/>
+      </w:pPr>
+    </w:p>
+    <w:p>
+      <w:pPr>
+        <w:pStyle w:val="Sinespaciado"/>
+      </w:pPr>
+    </w:p>
+    <w:p>
+      <w:pPr>
+        <w:pStyle w:val="Sinespaciado"/>
+        <w:rPr>
+          <w:b/>
+          <w:bCs/>
+          <w:color w:val="0070C0"/>
+        </w:rPr>
+      </w:pPr>
+      <w:r>
+        <w:rPr>
+          <w:b/>
+          <w:bCs/>
+          <w:color w:val="0070C0"/>
+        </w:rPr>
+        <w:t>6</w:t>
+      </w:r>
+      <w:r>
+        <w:rPr>
+          <w:b/>
+          <w:bCs/>
+          <w:color w:val="0070C0"/>
+        </w:rPr>
+        <w:t xml:space="preserve">.- DISEÑO DE PRUEBAS DE CAJA NEGRA para el método </w:t>
+      </w:r>
+      <w:proofErr w:type="spellStart"/>
+      <w:r>
+        <w:rPr>
+          <w:b/>
+          <w:bCs/>
+          <w:color w:val="0070C0"/>
+        </w:rPr>
+        <w:t>comprobadorDePassword</w:t>
+      </w:r>
+      <w:proofErr w:type="spellEnd"/>
+    </w:p>
+    <w:p>
+      <w:pPr>
+        <w:pStyle w:val="Sinespaciado"/>
+      </w:pPr>
+    </w:p>
+    <w:p>
+      <w:pPr>
+        <w:pStyle w:val="Sinespaciado"/>
+        <w:rPr>
+          <w:i/>
+          <w:iCs/>
+        </w:rPr>
+      </w:pPr>
+      <w:r>
+        <w:rPr>
+          <w:i/>
+          <w:iCs/>
+        </w:rPr>
+        <w:t>(Commit)</w:t>
+      </w:r>
     </w:p>
     <w:p>
       <w:pPr>

</xml_diff>

<commit_message>
Diseño de caja negra en el dossier
</commit_message>
<xml_diff>
--- a/ComprobadorDePassword/DOSSIERExamen2EVATMS2324.docx
+++ b/ComprobadorDePassword/DOSSIERExamen2EVATMS2324.docx
@@ -147,10 +147,10 @@
       <w:r>
         <w:t>PasCal</w:t>
       </w:r>
+      <w:proofErr w:type="spellEnd"/>
       <w:r>
         <w:t>.</w:t>
       </w:r>
-      <w:proofErr w:type="spellEnd"/>
     </w:p>
     <w:p>
       <w:pPr>
@@ -192,6 +192,7 @@
     <w:p>
       <w:pPr>
         <w:pStyle w:val="Sinespaciado"/>
+        <w:jc w:val="center"/>
       </w:pPr>
       <w:r>
         <w:rPr>
@@ -287,6 +288,7 @@
     <w:p>
       <w:pPr>
         <w:pStyle w:val="Sinespaciado"/>
+        <w:jc w:val="center"/>
       </w:pPr>
       <w:r>
         <w:rPr>
@@ -441,6 +443,7 @@
     <w:p>
       <w:pPr>
         <w:pStyle w:val="Sinespaciado"/>
+        <w:jc w:val="center"/>
       </w:pPr>
       <w:r>
         <w:rPr>
@@ -522,6 +525,7 @@
     <w:p>
       <w:pPr>
         <w:pStyle w:val="Sinespaciado"/>
+        <w:jc w:val="center"/>
       </w:pPr>
       <w:r>
         <w:rPr>
@@ -613,6 +617,7 @@
     <w:p>
       <w:pPr>
         <w:pStyle w:val="Sinespaciado"/>
+        <w:jc w:val="center"/>
       </w:pPr>
       <w:r>
         <w:rPr>
@@ -675,19 +680,37 @@
     </w:p>
     <w:p>
       <w:pPr>
-        <w:pStyle w:val="Sinespaciado"/>
-        <w:rPr>
-          <w:b/>
-          <w:bCs/>
-          <w:color w:val="0070C0"/>
-        </w:rPr>
-      </w:pPr>
-      <w:r>
-        <w:rPr>
-          <w:b/>
-          <w:bCs/>
-          <w:color w:val="0070C0"/>
-        </w:rPr>
+        <w:rPr>
+          <w:b/>
+          <w:bCs/>
+          <w:color w:val="0070C0"/>
+        </w:rPr>
+      </w:pPr>
+      <w:r>
+        <w:rPr>
+          <w:b/>
+          <w:bCs/>
+          <w:color w:val="0070C0"/>
+        </w:rPr>
+        <w:br w:type="page"/>
+      </w:r>
+    </w:p>
+    <w:p>
+      <w:pPr>
+        <w:pStyle w:val="Sinespaciado"/>
+        <w:rPr>
+          <w:b/>
+          <w:bCs/>
+          <w:color w:val="0070C0"/>
+        </w:rPr>
+      </w:pPr>
+      <w:r>
+        <w:rPr>
+          <w:b/>
+          <w:bCs/>
+          <w:color w:val="0070C0"/>
+        </w:rPr>
+        <w:lastRenderedPageBreak/>
         <w:t>2</w:t>
       </w:r>
       <w:r>
@@ -766,10 +789,738 @@
       <w:pPr>
         <w:pStyle w:val="Sinespaciado"/>
       </w:pPr>
-      <w:r>
-        <w:t>XXXXXXXXXXXXX</w:t>
-      </w:r>
-    </w:p>
+    </w:p>
+    <w:tbl>
+      <w:tblPr>
+        <w:tblStyle w:val="Tablaconcuadrcula"/>
+        <w:tblW w:w="0" w:type="auto"/>
+        <w:tblLook w:val="04A0" w:firstRow="1" w:lastRow="0" w:firstColumn="1" w:lastColumn="0" w:noHBand="0" w:noVBand="1"/>
+      </w:tblPr>
+      <w:tblGrid>
+        <w:gridCol w:w="5382"/>
+        <w:gridCol w:w="1701"/>
+        <w:gridCol w:w="1411"/>
+      </w:tblGrid>
+      <w:tr>
+        <w:tc>
+          <w:tcPr>
+            <w:tcW w:w="5382" w:type="dxa"/>
+          </w:tcPr>
+          <w:p>
+            <w:pPr>
+              <w:pStyle w:val="Sinespaciado"/>
+              <w:jc w:val="center"/>
+              <w:rPr>
+                <w:b/>
+                <w:bCs/>
+              </w:rPr>
+            </w:pPr>
+            <w:r>
+              <w:rPr>
+                <w:b/>
+                <w:bCs/>
+              </w:rPr>
+              <w:t>Contraseña</w:t>
+            </w:r>
+          </w:p>
+        </w:tc>
+        <w:tc>
+          <w:tcPr>
+            <w:tcW w:w="1701" w:type="dxa"/>
+          </w:tcPr>
+          <w:p>
+            <w:pPr>
+              <w:pStyle w:val="Sinespaciado"/>
+              <w:jc w:val="center"/>
+              <w:rPr>
+                <w:b/>
+                <w:bCs/>
+              </w:rPr>
+            </w:pPr>
+            <w:r>
+              <w:rPr>
+                <w:b/>
+                <w:bCs/>
+              </w:rPr>
+              <w:t>Devuelve</w:t>
+            </w:r>
+          </w:p>
+        </w:tc>
+        <w:tc>
+          <w:tcPr>
+            <w:tcW w:w="1411" w:type="dxa"/>
+          </w:tcPr>
+          <w:p>
+            <w:pPr>
+              <w:pStyle w:val="Sinespaciado"/>
+              <w:jc w:val="center"/>
+              <w:rPr>
+                <w:b/>
+                <w:bCs/>
+              </w:rPr>
+            </w:pPr>
+            <w:r>
+              <w:rPr>
+                <w:b/>
+                <w:bCs/>
+              </w:rPr>
+              <w:t>Contraseña</w:t>
+            </w:r>
+          </w:p>
+        </w:tc>
+      </w:tr>
+      <w:tr>
+        <w:tc>
+          <w:tcPr>
+            <w:tcW w:w="5382" w:type="dxa"/>
+          </w:tcPr>
+          <w:p>
+            <w:pPr>
+              <w:pStyle w:val="Sinespaciado"/>
+            </w:pPr>
+            <w:r>
+              <w:t>Nula o vacía</w:t>
+            </w:r>
+          </w:p>
+        </w:tc>
+        <w:tc>
+          <w:tcPr>
+            <w:tcW w:w="1701" w:type="dxa"/>
+          </w:tcPr>
+          <w:p>
+            <w:pPr>
+              <w:pStyle w:val="Sinespaciado"/>
+              <w:jc w:val="center"/>
+            </w:pPr>
+            <w:r>
+              <w:t>-1</w:t>
+            </w:r>
+          </w:p>
+        </w:tc>
+        <w:tc>
+          <w:tcPr>
+            <w:tcW w:w="1411" w:type="dxa"/>
+          </w:tcPr>
+          <w:p>
+            <w:pPr>
+              <w:pStyle w:val="Sinespaciado"/>
+            </w:pPr>
+          </w:p>
+        </w:tc>
+      </w:tr>
+      <w:tr>
+        <w:tc>
+          <w:tcPr>
+            <w:tcW w:w="5382" w:type="dxa"/>
+          </w:tcPr>
+          <w:p>
+            <w:pPr>
+              <w:pStyle w:val="Sinespaciado"/>
+            </w:pPr>
+            <w:r>
+              <w:t>Menor de 6 caracteres</w:t>
+            </w:r>
+          </w:p>
+        </w:tc>
+        <w:tc>
+          <w:tcPr>
+            <w:tcW w:w="1701" w:type="dxa"/>
+          </w:tcPr>
+          <w:p>
+            <w:pPr>
+              <w:pStyle w:val="Sinespaciado"/>
+              <w:jc w:val="center"/>
+            </w:pPr>
+            <w:r>
+              <w:t>0</w:t>
+            </w:r>
+          </w:p>
+        </w:tc>
+        <w:tc>
+          <w:tcPr>
+            <w:tcW w:w="1411" w:type="dxa"/>
+          </w:tcPr>
+          <w:p>
+            <w:pPr>
+              <w:pStyle w:val="Sinespaciado"/>
+            </w:pPr>
+          </w:p>
+        </w:tc>
+      </w:tr>
+      <w:tr>
+        <w:tc>
+          <w:tcPr>
+            <w:tcW w:w="5382" w:type="dxa"/>
+          </w:tcPr>
+          <w:p>
+            <w:pPr>
+              <w:pStyle w:val="Sinespaciado"/>
+            </w:pPr>
+            <w:r>
+              <w:t>6 caracteres todos minúsculas</w:t>
+            </w:r>
+          </w:p>
+        </w:tc>
+        <w:tc>
+          <w:tcPr>
+            <w:tcW w:w="1701" w:type="dxa"/>
+          </w:tcPr>
+          <w:p>
+            <w:pPr>
+              <w:pStyle w:val="Sinespaciado"/>
+              <w:jc w:val="center"/>
+            </w:pPr>
+            <w:r>
+              <w:t>1</w:t>
+            </w:r>
+          </w:p>
+        </w:tc>
+        <w:tc>
+          <w:tcPr>
+            <w:tcW w:w="1411" w:type="dxa"/>
+          </w:tcPr>
+          <w:p>
+            <w:pPr>
+              <w:pStyle w:val="Sinespaciado"/>
+            </w:pPr>
+            <w:r>
+              <w:t>Débil</w:t>
+            </w:r>
+          </w:p>
+        </w:tc>
+      </w:tr>
+      <w:tr>
+        <w:tc>
+          <w:tcPr>
+            <w:tcW w:w="5382" w:type="dxa"/>
+          </w:tcPr>
+          <w:p>
+            <w:pPr>
+              <w:pStyle w:val="Sinespaciado"/>
+            </w:pPr>
+            <w:r>
+              <w:t>6 caracteres</w:t>
+            </w:r>
+            <w:r>
+              <w:t>:</w:t>
+            </w:r>
+            <w:r>
+              <w:t xml:space="preserve"> </w:t>
+            </w:r>
+            <w:r>
+              <w:t>5</w:t>
+            </w:r>
+            <w:r>
+              <w:t xml:space="preserve"> minúsculas</w:t>
+            </w:r>
+            <w:r>
+              <w:t xml:space="preserve"> y 1 mayúscula o número</w:t>
+            </w:r>
+          </w:p>
+        </w:tc>
+        <w:tc>
+          <w:tcPr>
+            <w:tcW w:w="1701" w:type="dxa"/>
+          </w:tcPr>
+          <w:p>
+            <w:pPr>
+              <w:pStyle w:val="Sinespaciado"/>
+              <w:jc w:val="center"/>
+            </w:pPr>
+            <w:r>
+              <w:t>2</w:t>
+            </w:r>
+          </w:p>
+        </w:tc>
+        <w:tc>
+          <w:tcPr>
+            <w:tcW w:w="1411" w:type="dxa"/>
+          </w:tcPr>
+          <w:p>
+            <w:pPr>
+              <w:pStyle w:val="Sinespaciado"/>
+            </w:pPr>
+            <w:r>
+              <w:t>Normal</w:t>
+            </w:r>
+          </w:p>
+        </w:tc>
+      </w:tr>
+      <w:tr>
+        <w:tc>
+          <w:tcPr>
+            <w:tcW w:w="5382" w:type="dxa"/>
+          </w:tcPr>
+          <w:p>
+            <w:pPr>
+              <w:pStyle w:val="Sinespaciado"/>
+            </w:pPr>
+            <w:r>
+              <w:t xml:space="preserve">6 caracteres: </w:t>
+            </w:r>
+            <w:r>
+              <w:t>4</w:t>
+            </w:r>
+            <w:r>
+              <w:t xml:space="preserve"> minúsculas y </w:t>
+            </w:r>
+            <w:r>
+              <w:t>2</w:t>
+            </w:r>
+            <w:r>
+              <w:t xml:space="preserve"> mayúsculas </w:t>
+            </w:r>
+          </w:p>
+        </w:tc>
+        <w:tc>
+          <w:tcPr>
+            <w:tcW w:w="1701" w:type="dxa"/>
+          </w:tcPr>
+          <w:p>
+            <w:pPr>
+              <w:pStyle w:val="Sinespaciado"/>
+              <w:jc w:val="center"/>
+            </w:pPr>
+            <w:r>
+              <w:t>2</w:t>
+            </w:r>
+          </w:p>
+        </w:tc>
+        <w:tc>
+          <w:tcPr>
+            <w:tcW w:w="1411" w:type="dxa"/>
+          </w:tcPr>
+          <w:p>
+            <w:pPr>
+              <w:pStyle w:val="Sinespaciado"/>
+            </w:pPr>
+            <w:r>
+              <w:t>Normal</w:t>
+            </w:r>
+          </w:p>
+        </w:tc>
+      </w:tr>
+      <w:tr>
+        <w:tc>
+          <w:tcPr>
+            <w:tcW w:w="5382" w:type="dxa"/>
+          </w:tcPr>
+          <w:p>
+            <w:pPr>
+              <w:pStyle w:val="Sinespaciado"/>
+            </w:pPr>
+            <w:r>
+              <w:t xml:space="preserve">6 caracteres: </w:t>
+            </w:r>
+            <w:r>
+              <w:t>4</w:t>
+            </w:r>
+            <w:r>
+              <w:t xml:space="preserve"> minúsculas y </w:t>
+            </w:r>
+            <w:r>
+              <w:t xml:space="preserve">2 </w:t>
+            </w:r>
+            <w:r>
+              <w:t>número</w:t>
+            </w:r>
+            <w:r>
+              <w:t>s</w:t>
+            </w:r>
+          </w:p>
+        </w:tc>
+        <w:tc>
+          <w:tcPr>
+            <w:tcW w:w="1701" w:type="dxa"/>
+          </w:tcPr>
+          <w:p>
+            <w:pPr>
+              <w:pStyle w:val="Sinespaciado"/>
+              <w:jc w:val="center"/>
+            </w:pPr>
+            <w:r>
+              <w:t>2</w:t>
+            </w:r>
+          </w:p>
+        </w:tc>
+        <w:tc>
+          <w:tcPr>
+            <w:tcW w:w="1411" w:type="dxa"/>
+          </w:tcPr>
+          <w:p>
+            <w:pPr>
+              <w:pStyle w:val="Sinespaciado"/>
+            </w:pPr>
+            <w:r>
+              <w:t>Normal</w:t>
+            </w:r>
+          </w:p>
+        </w:tc>
+      </w:tr>
+      <w:tr>
+        <w:tc>
+          <w:tcPr>
+            <w:tcW w:w="5382" w:type="dxa"/>
+          </w:tcPr>
+          <w:p>
+            <w:pPr>
+              <w:pStyle w:val="Sinespaciado"/>
+            </w:pPr>
+            <w:r>
+              <w:t xml:space="preserve">6 caracteres: 4 minúsculas y </w:t>
+            </w:r>
+            <w:r>
+              <w:t>1</w:t>
+            </w:r>
+            <w:r>
+              <w:t xml:space="preserve"> </w:t>
+            </w:r>
+            <w:r>
+              <w:t>mayúscula y 1 número</w:t>
+            </w:r>
+          </w:p>
+        </w:tc>
+        <w:tc>
+          <w:tcPr>
+            <w:tcW w:w="1701" w:type="dxa"/>
+          </w:tcPr>
+          <w:p>
+            <w:pPr>
+              <w:pStyle w:val="Sinespaciado"/>
+              <w:jc w:val="center"/>
+            </w:pPr>
+            <w:r>
+              <w:t>3</w:t>
+            </w:r>
+          </w:p>
+        </w:tc>
+        <w:tc>
+          <w:tcPr>
+            <w:tcW w:w="1411" w:type="dxa"/>
+          </w:tcPr>
+          <w:p>
+            <w:pPr>
+              <w:pStyle w:val="Sinespaciado"/>
+            </w:pPr>
+            <w:r>
+              <w:t>Fuerte</w:t>
+            </w:r>
+          </w:p>
+        </w:tc>
+      </w:tr>
+      <w:tr>
+        <w:tc>
+          <w:tcPr>
+            <w:tcW w:w="5382" w:type="dxa"/>
+          </w:tcPr>
+          <w:p>
+            <w:pPr>
+              <w:pStyle w:val="Sinespaciado"/>
+            </w:pPr>
+            <w:r>
+              <w:t xml:space="preserve">6 caracteres: </w:t>
+            </w:r>
+            <w:r>
+              <w:t>3</w:t>
+            </w:r>
+            <w:r>
+              <w:t xml:space="preserve"> minúsculas y </w:t>
+            </w:r>
+            <w:r>
+              <w:t>2</w:t>
+            </w:r>
+            <w:r>
+              <w:t xml:space="preserve"> mayúscula</w:t>
+            </w:r>
+            <w:r>
+              <w:t>s</w:t>
+            </w:r>
+            <w:r>
+              <w:t xml:space="preserve"> y 1 número</w:t>
+            </w:r>
+          </w:p>
+        </w:tc>
+        <w:tc>
+          <w:tcPr>
+            <w:tcW w:w="1701" w:type="dxa"/>
+          </w:tcPr>
+          <w:p>
+            <w:pPr>
+              <w:pStyle w:val="Sinespaciado"/>
+              <w:jc w:val="center"/>
+            </w:pPr>
+            <w:r>
+              <w:t>3</w:t>
+            </w:r>
+          </w:p>
+        </w:tc>
+        <w:tc>
+          <w:tcPr>
+            <w:tcW w:w="1411" w:type="dxa"/>
+          </w:tcPr>
+          <w:p>
+            <w:pPr>
+              <w:pStyle w:val="Sinespaciado"/>
+            </w:pPr>
+            <w:r>
+              <w:t>Fuerte</w:t>
+            </w:r>
+          </w:p>
+        </w:tc>
+      </w:tr>
+      <w:tr>
+        <w:tc>
+          <w:tcPr>
+            <w:tcW w:w="5382" w:type="dxa"/>
+          </w:tcPr>
+          <w:p>
+            <w:pPr>
+              <w:pStyle w:val="Sinespaciado"/>
+            </w:pPr>
+            <w:r>
+              <w:t xml:space="preserve">6 caracteres: 3 minúsculas y </w:t>
+            </w:r>
+            <w:r>
+              <w:t>1</w:t>
+            </w:r>
+            <w:r>
+              <w:t xml:space="preserve"> mayúscula y </w:t>
+            </w:r>
+            <w:r>
+              <w:t>2</w:t>
+            </w:r>
+            <w:r>
+              <w:t xml:space="preserve"> número</w:t>
+            </w:r>
+            <w:r>
+              <w:t>s</w:t>
+            </w:r>
+          </w:p>
+        </w:tc>
+        <w:tc>
+          <w:tcPr>
+            <w:tcW w:w="1701" w:type="dxa"/>
+          </w:tcPr>
+          <w:p>
+            <w:pPr>
+              <w:pStyle w:val="Sinespaciado"/>
+              <w:jc w:val="center"/>
+            </w:pPr>
+            <w:r>
+              <w:t>3</w:t>
+            </w:r>
+          </w:p>
+        </w:tc>
+        <w:tc>
+          <w:tcPr>
+            <w:tcW w:w="1411" w:type="dxa"/>
+          </w:tcPr>
+          <w:p>
+            <w:pPr>
+              <w:pStyle w:val="Sinespaciado"/>
+            </w:pPr>
+            <w:r>
+              <w:t>Fuerte</w:t>
+            </w:r>
+          </w:p>
+        </w:tc>
+      </w:tr>
+      <w:tr>
+        <w:tc>
+          <w:tcPr>
+            <w:tcW w:w="5382" w:type="dxa"/>
+          </w:tcPr>
+          <w:p>
+            <w:pPr>
+              <w:pStyle w:val="Sinespaciado"/>
+            </w:pPr>
+            <w:r>
+              <w:t xml:space="preserve">6 caracteres: 3 minúsculas y </w:t>
+            </w:r>
+            <w:r>
+              <w:t>2</w:t>
+            </w:r>
+            <w:r>
+              <w:t xml:space="preserve"> mayúscula</w:t>
+            </w:r>
+            <w:r>
+              <w:t>s</w:t>
+            </w:r>
+            <w:r>
+              <w:t xml:space="preserve"> y 2 números</w:t>
+            </w:r>
+          </w:p>
+        </w:tc>
+        <w:tc>
+          <w:tcPr>
+            <w:tcW w:w="1701" w:type="dxa"/>
+          </w:tcPr>
+          <w:p>
+            <w:pPr>
+              <w:pStyle w:val="Sinespaciado"/>
+              <w:jc w:val="center"/>
+            </w:pPr>
+            <w:r>
+              <w:t>3</w:t>
+            </w:r>
+          </w:p>
+        </w:tc>
+        <w:tc>
+          <w:tcPr>
+            <w:tcW w:w="1411" w:type="dxa"/>
+          </w:tcPr>
+          <w:p>
+            <w:pPr>
+              <w:pStyle w:val="Sinespaciado"/>
+            </w:pPr>
+            <w:r>
+              <w:t>Fuerte</w:t>
+            </w:r>
+          </w:p>
+        </w:tc>
+      </w:tr>
+      <w:tr>
+        <w:tc>
+          <w:tcPr>
+            <w:tcW w:w="5382" w:type="dxa"/>
+          </w:tcPr>
+          <w:p>
+            <w:pPr>
+              <w:pStyle w:val="Sinespaciado"/>
+            </w:pPr>
+            <w:r>
+              <w:t>Más de 12 caracteres</w:t>
+            </w:r>
+            <w:r>
+              <w:t>: 12 minúsculas y 1 mayúscula</w:t>
+            </w:r>
+          </w:p>
+        </w:tc>
+        <w:tc>
+          <w:tcPr>
+            <w:tcW w:w="1701" w:type="dxa"/>
+          </w:tcPr>
+          <w:p>
+            <w:pPr>
+              <w:pStyle w:val="Sinespaciado"/>
+              <w:jc w:val="center"/>
+            </w:pPr>
+            <w:r>
+              <w:t>3</w:t>
+            </w:r>
+          </w:p>
+        </w:tc>
+        <w:tc>
+          <w:tcPr>
+            <w:tcW w:w="1411" w:type="dxa"/>
+          </w:tcPr>
+          <w:p>
+            <w:pPr>
+              <w:pStyle w:val="Sinespaciado"/>
+            </w:pPr>
+            <w:r>
+              <w:t>Fuerte</w:t>
+            </w:r>
+          </w:p>
+        </w:tc>
+      </w:tr>
+      <w:tr>
+        <w:tc>
+          <w:tcPr>
+            <w:tcW w:w="5382" w:type="dxa"/>
+          </w:tcPr>
+          <w:p>
+            <w:pPr>
+              <w:pStyle w:val="Sinespaciado"/>
+            </w:pPr>
+            <w:r>
+              <w:t>Más de 12 caracteres: 12 minúsculas</w:t>
+            </w:r>
+            <w:r>
+              <w:t xml:space="preserve"> y</w:t>
+            </w:r>
+            <w:r>
+              <w:t xml:space="preserve"> 1 mayúscula</w:t>
+            </w:r>
+            <w:r>
+              <w:t>s</w:t>
+            </w:r>
+            <w:r>
+              <w:t xml:space="preserve"> y 1 número</w:t>
+            </w:r>
+          </w:p>
+        </w:tc>
+        <w:tc>
+          <w:tcPr>
+            <w:tcW w:w="1701" w:type="dxa"/>
+          </w:tcPr>
+          <w:p>
+            <w:pPr>
+              <w:pStyle w:val="Sinespaciado"/>
+              <w:jc w:val="center"/>
+            </w:pPr>
+            <w:r>
+              <w:t>3</w:t>
+            </w:r>
+          </w:p>
+        </w:tc>
+        <w:tc>
+          <w:tcPr>
+            <w:tcW w:w="1411" w:type="dxa"/>
+          </w:tcPr>
+          <w:p>
+            <w:pPr>
+              <w:pStyle w:val="Sinespaciado"/>
+            </w:pPr>
+            <w:r>
+              <w:t>Fuerte</w:t>
+            </w:r>
+          </w:p>
+        </w:tc>
+      </w:tr>
+      <w:tr>
+        <w:tc>
+          <w:tcPr>
+            <w:tcW w:w="5382" w:type="dxa"/>
+          </w:tcPr>
+          <w:p>
+            <w:pPr>
+              <w:pStyle w:val="Sinespaciado"/>
+            </w:pPr>
+            <w:r>
+              <w:t>Más de 12 caracteres: 12 minúsculas, 1 mayúscula y 1 número</w:t>
+            </w:r>
+          </w:p>
+        </w:tc>
+        <w:tc>
+          <w:tcPr>
+            <w:tcW w:w="1701" w:type="dxa"/>
+          </w:tcPr>
+          <w:p>
+            <w:pPr>
+              <w:pStyle w:val="Sinespaciado"/>
+              <w:jc w:val="center"/>
+            </w:pPr>
+            <w:r>
+              <w:t>4</w:t>
+            </w:r>
+          </w:p>
+        </w:tc>
+        <w:tc>
+          <w:tcPr>
+            <w:tcW w:w="1411" w:type="dxa"/>
+          </w:tcPr>
+          <w:p>
+            <w:pPr>
+              <w:pStyle w:val="Sinespaciado"/>
+            </w:pPr>
+            <w:r>
+              <w:t>Muy fuerte</w:t>
+            </w:r>
+          </w:p>
+        </w:tc>
+      </w:tr>
+    </w:tbl>
     <w:p>
       <w:pPr>
         <w:pStyle w:val="Sinespaciado"/>
@@ -962,8 +1713,56 @@
         <w:pStyle w:val="Sinespaciado"/>
       </w:pPr>
       <w:r>
-        <w:lastRenderedPageBreak/>
         <w:t>XXXXXXXXXXXXX</w:t>
+      </w:r>
+    </w:p>
+    <w:p>
+      <w:pPr>
+        <w:pStyle w:val="Sinespaciado"/>
+      </w:pPr>
+    </w:p>
+    <w:p>
+      <w:pPr>
+        <w:pStyle w:val="Sinespaciado"/>
+      </w:pPr>
+      <w:r>
+        <w:t>4.1 – ENCAPSULAR</w:t>
+      </w:r>
+    </w:p>
+    <w:p>
+      <w:pPr>
+        <w:pStyle w:val="Sinespaciado"/>
+      </w:pPr>
+    </w:p>
+    <w:p>
+      <w:pPr>
+        <w:pStyle w:val="Sinespaciado"/>
+      </w:pPr>
+    </w:p>
+    <w:p>
+      <w:pPr>
+        <w:pStyle w:val="Sinespaciado"/>
+      </w:pPr>
+      <w:r>
+        <w:t>4.2 – NUMERO MÁGICO</w:t>
+      </w:r>
+    </w:p>
+    <w:p>
+      <w:pPr>
+        <w:pStyle w:val="Sinespaciado"/>
+      </w:pPr>
+    </w:p>
+    <w:p>
+      <w:pPr>
+        <w:pStyle w:val="Sinespaciado"/>
+      </w:pPr>
+    </w:p>
+    <w:p>
+      <w:pPr>
+        <w:pStyle w:val="Sinespaciado"/>
+      </w:pPr>
+      <w:r>
+        <w:t>4.3 – CODIGO REPETIDO</w:t>
       </w:r>
     </w:p>
     <w:p>
@@ -1562,6 +2361,25 @@
       <w:spacing w:after="0" w:line="240" w:lineRule="auto"/>
     </w:pPr>
   </w:style>
+  <w:style w:type="table" w:styleId="Tablaconcuadrcula">
+    <w:name w:val="Table Grid"/>
+    <w:basedOn w:val="Tablanormal"/>
+    <w:uiPriority w:val="39"/>
+    <w:rsid w:val="000701C0"/>
+    <w:pPr>
+      <w:spacing w:after="0" w:line="240" w:lineRule="auto"/>
+    </w:pPr>
+    <w:tblPr>
+      <w:tblBorders>
+        <w:top w:val="single" w:sz="4" w:space="0" w:color="auto"/>
+        <w:left w:val="single" w:sz="4" w:space="0" w:color="auto"/>
+        <w:bottom w:val="single" w:sz="4" w:space="0" w:color="auto"/>
+        <w:right w:val="single" w:sz="4" w:space="0" w:color="auto"/>
+        <w:insideH w:val="single" w:sz="4" w:space="0" w:color="auto"/>
+        <w:insideV w:val="single" w:sz="4" w:space="0" w:color="auto"/>
+      </w:tblBorders>
+    </w:tblPr>
+  </w:style>
 </w:styles>
 </file>
 

</xml_diff>

<commit_message>
Pruebas antes de refactorizar
</commit_message>
<xml_diff>
--- a/ComprobadorDePassword/DOSSIERExamen2EVATMS2324.docx
+++ b/ComprobadorDePassword/DOSSIERExamen2EVATMS2324.docx
@@ -1554,25 +1554,23 @@
           <w:bCs/>
           <w:color w:val="0070C0"/>
         </w:rPr>
-        <w:t xml:space="preserve">Crear los </w:t>
-      </w:r>
-      <w:proofErr w:type="spellStart"/>
-      <w:r>
-        <w:rPr>
-          <w:b/>
-          <w:bCs/>
-          <w:color w:val="0070C0"/>
-        </w:rPr>
-        <w:t>métdos</w:t>
-      </w:r>
-      <w:proofErr w:type="spellEnd"/>
-      <w:r>
-        <w:rPr>
-          <w:b/>
-          <w:bCs/>
-          <w:color w:val="0070C0"/>
-        </w:rPr>
-        <w:t xml:space="preserve"> de prueba que correspondan a los siguientes valores de prueba: "", "</w:t>
+        <w:t>Crear los mét</w:t>
+      </w:r>
+      <w:r>
+        <w:rPr>
+          <w:b/>
+          <w:bCs/>
+          <w:color w:val="0070C0"/>
+        </w:rPr>
+        <w:t>o</w:t>
+      </w:r>
+      <w:r>
+        <w:rPr>
+          <w:b/>
+          <w:bCs/>
+          <w:color w:val="0070C0"/>
+        </w:rPr>
+        <w:t>dos de prueba que correspondan a los siguientes valores de prueba: "", "</w:t>
       </w:r>
       <w:proofErr w:type="spellStart"/>
       <w:r>

</xml_diff>